<commit_message>
created teraform intro ppt
</commit_message>
<xml_diff>
--- a/Terraform_Notes.docx
+++ b/Terraform_Notes.docx
@@ -6,14 +6,6 @@
       <w:pPr>
         <w:shd w:val="clear" w:color="auto" w:fill="FFFFFF"/>
         <w:spacing w:beforeAutospacing="1" w:after="0" w:afterAutospacing="1" w:line="240" w:lineRule="auto"/>
-        <w:rPr>
-          <w:rFonts w:ascii="Roboto" w:eastAsia="Times New Roman" w:hAnsi="Roboto" w:cs="Times New Roman"/>
-          <w:color w:val="2D2F31"/>
-          <w:kern w:val="0"/>
-          <w:sz w:val="24"/>
-          <w:szCs w:val="24"/>
-          <w14:ligatures w14:val="none"/>
-        </w:rPr>
       </w:pPr>
       <w:r>
         <w:rPr>
@@ -30,13 +22,8 @@
         <w:r>
           <w:rPr>
             <w:rStyle w:val="Hyperlink"/>
-            <w:rFonts w:ascii="Roboto" w:eastAsia="Times New Roman" w:hAnsi="Roboto" w:cs="Times New Roman"/>
-            <w:kern w:val="0"/>
-            <w:sz w:val="24"/>
-            <w:szCs w:val="24"/>
-            <w14:ligatures w14:val="none"/>
           </w:rPr>
-          <w:t>git@github.com:aarti-ashok/KT_Docs.git</w:t>
+          <w:t>https://github.com/aarti-ashok/reference_docs</w:t>
         </w:r>
       </w:hyperlink>
     </w:p>

</xml_diff>

<commit_message>
Added github related docs
</commit_message>
<xml_diff>
--- a/Terraform_Notes.docx
+++ b/Terraform_Notes.docx
@@ -16,7 +16,31 @@
           <w:szCs w:val="24"/>
           <w14:ligatures w14:val="none"/>
         </w:rPr>
-        <w:t xml:space="preserve">Repo Link :   </w:t>
+        <w:t xml:space="preserve">Repo </w:t>
+      </w:r>
+      <w:proofErr w:type="gramStart"/>
+      <w:r>
+        <w:rPr>
+          <w:rFonts w:ascii="Roboto" w:eastAsia="Times New Roman" w:hAnsi="Roboto" w:cs="Times New Roman"/>
+          <w:color w:val="2D2F31"/>
+          <w:kern w:val="0"/>
+          <w:sz w:val="24"/>
+          <w:szCs w:val="24"/>
+          <w14:ligatures w14:val="none"/>
+        </w:rPr>
+        <w:t>Link :</w:t>
+      </w:r>
+      <w:proofErr w:type="gramEnd"/>
+      <w:r>
+        <w:rPr>
+          <w:rFonts w:ascii="Roboto" w:eastAsia="Times New Roman" w:hAnsi="Roboto" w:cs="Times New Roman"/>
+          <w:color w:val="2D2F31"/>
+          <w:kern w:val="0"/>
+          <w:sz w:val="24"/>
+          <w:szCs w:val="24"/>
+          <w14:ligatures w14:val="none"/>
+        </w:rPr>
+        <w:t xml:space="preserve">   </w:t>
       </w:r>
       <w:hyperlink r:id="rId5" w:history="1">
         <w:r>
@@ -49,7 +73,31 @@
           <w:szCs w:val="24"/>
           <w14:ligatures w14:val="none"/>
         </w:rPr>
-        <w:t xml:space="preserve">Installing Terraform in Windows : </w:t>
+        <w:t xml:space="preserve">Installing Terraform in </w:t>
+      </w:r>
+      <w:proofErr w:type="gramStart"/>
+      <w:r>
+        <w:rPr>
+          <w:rFonts w:ascii="Roboto" w:eastAsia="Times New Roman" w:hAnsi="Roboto" w:cs="Times New Roman"/>
+          <w:color w:val="2D2F31"/>
+          <w:kern w:val="0"/>
+          <w:sz w:val="24"/>
+          <w:szCs w:val="24"/>
+          <w14:ligatures w14:val="none"/>
+        </w:rPr>
+        <w:t>Windows :</w:t>
+      </w:r>
+      <w:proofErr w:type="gramEnd"/>
+      <w:r>
+        <w:rPr>
+          <w:rFonts w:ascii="Roboto" w:eastAsia="Times New Roman" w:hAnsi="Roboto" w:cs="Times New Roman"/>
+          <w:color w:val="2D2F31"/>
+          <w:kern w:val="0"/>
+          <w:sz w:val="24"/>
+          <w:szCs w:val="24"/>
+          <w14:ligatures w14:val="none"/>
+        </w:rPr>
+        <w:t xml:space="preserve"> </w:t>
       </w:r>
       <w:hyperlink r:id="rId6" w:history="1">
         <w:r>
@@ -89,15 +137,61 @@
           <w:sz w:val="28"/>
           <w:szCs w:val="28"/>
         </w:rPr>
-        <w:t>stalling aws cli :</w:t>
-      </w:r>
-      <w:r>
-        <w:rPr>
-          <w:color w:val="2D2F31"/>
-          <w:sz w:val="28"/>
-          <w:szCs w:val="28"/>
-        </w:rPr>
-        <w:t xml:space="preserve">  Open powershell as admin and run below command</w:t>
+        <w:t xml:space="preserve">stalling </w:t>
+      </w:r>
+      <w:proofErr w:type="spellStart"/>
+      <w:r>
+        <w:rPr>
+          <w:color w:val="2D2F31"/>
+          <w:sz w:val="28"/>
+          <w:szCs w:val="28"/>
+        </w:rPr>
+        <w:t>aws</w:t>
+      </w:r>
+      <w:proofErr w:type="spellEnd"/>
+      <w:r>
+        <w:rPr>
+          <w:color w:val="2D2F31"/>
+          <w:sz w:val="28"/>
+          <w:szCs w:val="28"/>
+        </w:rPr>
+        <w:t xml:space="preserve"> </w:t>
+      </w:r>
+      <w:proofErr w:type="gramStart"/>
+      <w:r>
+        <w:rPr>
+          <w:color w:val="2D2F31"/>
+          <w:sz w:val="28"/>
+          <w:szCs w:val="28"/>
+        </w:rPr>
+        <w:t>cli :</w:t>
+      </w:r>
+      <w:proofErr w:type="gramEnd"/>
+      <w:r>
+        <w:rPr>
+          <w:color w:val="2D2F31"/>
+          <w:sz w:val="28"/>
+          <w:szCs w:val="28"/>
+        </w:rPr>
+        <w:t xml:space="preserve">  Open </w:t>
+      </w:r>
+      <w:proofErr w:type="spellStart"/>
+      <w:r>
+        <w:rPr>
+          <w:color w:val="2D2F31"/>
+          <w:sz w:val="28"/>
+          <w:szCs w:val="28"/>
+        </w:rPr>
+        <w:t>powershell</w:t>
+      </w:r>
+      <w:proofErr w:type="spellEnd"/>
+      <w:r>
+        <w:rPr>
+          <w:color w:val="2D2F31"/>
+          <w:sz w:val="28"/>
+          <w:szCs w:val="28"/>
+        </w:rPr>
+        <w:t xml:space="preserve"> as admin and run below command</w:t>
       </w:r>
     </w:p>
     <w:p>
@@ -145,7 +239,15 @@
           <w:sz w:val="28"/>
           <w:szCs w:val="28"/>
         </w:rPr>
-        <w:t>Go to the terraform folder</w:t>
+        <w:t xml:space="preserve">Go to the terraform </w:t>
+      </w:r>
+      <w:r>
+        <w:rPr>
+          <w:color w:val="2D2F31"/>
+          <w:sz w:val="28"/>
+          <w:szCs w:val="28"/>
+        </w:rPr>
+        <w:t>folder.</w:t>
       </w:r>
     </w:p>
     <w:p>
@@ -164,15 +266,49 @@
           <w:sz w:val="28"/>
           <w:szCs w:val="28"/>
         </w:rPr>
-        <w:t xml:space="preserve">Aws configure , </w:t>
-      </w:r>
-      <w:r>
-        <w:rPr>
-          <w:color w:val="2D2F31"/>
-          <w:sz w:val="28"/>
-          <w:szCs w:val="28"/>
-        </w:rPr>
-        <w:t xml:space="preserve">provide the secret key and access key </w:t>
+        <w:t xml:space="preserve">Aws </w:t>
+      </w:r>
+      <w:r>
+        <w:rPr>
+          <w:color w:val="2D2F31"/>
+          <w:sz w:val="28"/>
+          <w:szCs w:val="28"/>
+        </w:rPr>
+        <w:t>configure,</w:t>
+      </w:r>
+      <w:r>
+        <w:rPr>
+          <w:color w:val="2D2F31"/>
+          <w:sz w:val="28"/>
+          <w:szCs w:val="28"/>
+        </w:rPr>
+        <w:t xml:space="preserve"> </w:t>
+      </w:r>
+      <w:r>
+        <w:rPr>
+          <w:color w:val="2D2F31"/>
+          <w:sz w:val="28"/>
+          <w:szCs w:val="28"/>
+        </w:rPr>
+        <w:t xml:space="preserve">provide the secret key and access </w:t>
+      </w:r>
+      <w:proofErr w:type="gramStart"/>
+      <w:r>
+        <w:rPr>
+          <w:color w:val="2D2F31"/>
+          <w:sz w:val="28"/>
+          <w:szCs w:val="28"/>
+        </w:rPr>
+        <w:t>key</w:t>
+      </w:r>
+      <w:proofErr w:type="gramEnd"/>
+      <w:r>
+        <w:rPr>
+          <w:color w:val="2D2F31"/>
+          <w:sz w:val="28"/>
+          <w:szCs w:val="28"/>
+        </w:rPr>
+        <w:t xml:space="preserve"> </w:t>
       </w:r>
     </w:p>
     <w:p>
@@ -191,7 +327,51 @@
           <w:sz w:val="28"/>
           <w:szCs w:val="28"/>
         </w:rPr>
-        <w:t>Have gitbash and Visual studio code installed, have a free tier aws account for basic practice</w:t>
+        <w:t xml:space="preserve">Have </w:t>
+      </w:r>
+      <w:proofErr w:type="spellStart"/>
+      <w:r>
+        <w:rPr>
+          <w:color w:val="2D2F31"/>
+          <w:sz w:val="28"/>
+          <w:szCs w:val="28"/>
+        </w:rPr>
+        <w:t>gitbash</w:t>
+      </w:r>
+      <w:proofErr w:type="spellEnd"/>
+      <w:r>
+        <w:rPr>
+          <w:color w:val="2D2F31"/>
+          <w:sz w:val="28"/>
+          <w:szCs w:val="28"/>
+        </w:rPr>
+        <w:t xml:space="preserve"> and Visual studio code installed, have a free tier </w:t>
+      </w:r>
+      <w:proofErr w:type="spellStart"/>
+      <w:r>
+        <w:rPr>
+          <w:color w:val="2D2F31"/>
+          <w:sz w:val="28"/>
+          <w:szCs w:val="28"/>
+        </w:rPr>
+        <w:t>aws</w:t>
+      </w:r>
+      <w:proofErr w:type="spellEnd"/>
+      <w:r>
+        <w:rPr>
+          <w:color w:val="2D2F31"/>
+          <w:sz w:val="28"/>
+          <w:szCs w:val="28"/>
+        </w:rPr>
+        <w:t xml:space="preserve"> account for basic </w:t>
+      </w:r>
+      <w:r>
+        <w:rPr>
+          <w:color w:val="2D2F31"/>
+          <w:sz w:val="28"/>
+          <w:szCs w:val="28"/>
+        </w:rPr>
+        <w:t>practice!</w:t>
       </w:r>
     </w:p>
     <w:p>
@@ -232,65 +412,16 @@
     </w:p>
     <w:p>
       <w:pPr>
-        <w:pStyle w:val="ListParagraph"/>
-        <w:numPr>
-          <w:ilvl w:val="0"/>
-          <w:numId w:val="4"/>
-        </w:numPr>
         <w:shd w:val="clear" w:color="auto" w:fill="FFFFFF"/>
         <w:spacing w:beforeAutospacing="1" w:after="0" w:afterAutospacing="1" w:line="240" w:lineRule="auto"/>
-        <w:rPr>
-          <w:rFonts w:ascii="Roboto" w:eastAsia="Times New Roman" w:hAnsi="Roboto" w:cs="Times New Roman"/>
-          <w:color w:val="2D2F31"/>
-          <w:kern w:val="0"/>
-          <w:sz w:val="24"/>
-          <w:szCs w:val="24"/>
-          <w14:ligatures w14:val="none"/>
-        </w:rPr>
+        <w:ind w:firstLine="720"/>
       </w:pPr>
       <w:hyperlink r:id="rId8" w:history="1">
         <w:r>
           <w:rPr>
             <w:rStyle w:val="Hyperlink"/>
-            <w:rFonts w:ascii="Roboto" w:eastAsia="Times New Roman" w:hAnsi="Roboto" w:cs="Times New Roman"/>
-            <w:kern w:val="0"/>
-            <w:sz w:val="24"/>
-            <w:szCs w:val="24"/>
-            <w14:ligatures w14:val="none"/>
           </w:rPr>
-          <w:t>https://www.vultr.com/resources/subnet-calculator/</w:t>
-        </w:r>
-      </w:hyperlink>
-    </w:p>
-    <w:p>
-      <w:pPr>
-        <w:pStyle w:val="ListParagraph"/>
-        <w:numPr>
-          <w:ilvl w:val="0"/>
-          <w:numId w:val="4"/>
-        </w:numPr>
-        <w:shd w:val="clear" w:color="auto" w:fill="FFFFFF"/>
-        <w:spacing w:beforeAutospacing="1" w:after="0" w:afterAutospacing="1" w:line="240" w:lineRule="auto"/>
-        <w:rPr>
-          <w:rFonts w:ascii="Roboto" w:eastAsia="Times New Roman" w:hAnsi="Roboto" w:cs="Times New Roman"/>
-          <w:color w:val="2D2F31"/>
-          <w:kern w:val="0"/>
-          <w:sz w:val="24"/>
-          <w:szCs w:val="24"/>
-          <w14:ligatures w14:val="none"/>
-        </w:rPr>
-      </w:pPr>
-      <w:hyperlink r:id="rId9" w:history="1">
-        <w:r>
-          <w:rPr>
-            <w:rStyle w:val="Hyperlink"/>
-            <w:rFonts w:ascii="Roboto" w:eastAsia="Times New Roman" w:hAnsi="Roboto" w:cs="Times New Roman"/>
-            <w:kern w:val="0"/>
-            <w:sz w:val="24"/>
-            <w:szCs w:val="24"/>
-            <w14:ligatures w14:val="none"/>
-          </w:rPr>
-          <w:t>https://cidr.xyz/</w:t>
+          <w:t>https://www.davidc.net/sites/default/subnets/subnets.html</w:t>
         </w:r>
       </w:hyperlink>
     </w:p>
@@ -337,7 +468,7 @@
           <w14:ligatures w14:val="none"/>
         </w:rPr>
       </w:pPr>
-      <w:hyperlink r:id="rId10" w:history="1">
+      <w:hyperlink r:id="rId9" w:history="1">
         <w:r>
           <w:rPr>
             <w:rStyle w:val="Hyperlink"/>
@@ -472,49 +603,10 @@
           <w:shd w:val="clear" w:color="auto" w:fill="FFFFFF"/>
           <w14:ligatures w14:val="none"/>
         </w:rPr>
-        <w:t>terraform init</w:t>
-      </w:r>
-    </w:p>
-    <w:p>
-      <w:pPr>
-        <w:shd w:val="clear" w:color="auto" w:fill="FFFFFF"/>
-        <w:spacing w:beforeAutospacing="1" w:after="0" w:afterAutospacing="1" w:line="240" w:lineRule="auto"/>
-        <w:rPr>
-          <w:rFonts w:ascii="Roboto" w:eastAsia="Times New Roman" w:hAnsi="Roboto" w:cs="Times New Roman"/>
-          <w:color w:val="2D2F31"/>
-          <w:kern w:val="0"/>
-          <w:sz w:val="24"/>
-          <w:szCs w:val="24"/>
-          <w14:ligatures w14:val="none"/>
-        </w:rPr>
-      </w:pPr>
-      <w:r>
-        <w:rPr>
-          <w:rFonts w:ascii="Roboto" w:eastAsia="Times New Roman" w:hAnsi="Roboto" w:cs="Times New Roman"/>
-          <w:i/>
-          <w:iCs/>
-          <w:color w:val="2D2F31"/>
-          <w:kern w:val="0"/>
-          <w:sz w:val="24"/>
-          <w:szCs w:val="24"/>
-          <w14:ligatures w14:val="none"/>
-        </w:rPr>
-        <w:t>preview terraform actions</w:t>
-      </w:r>
-    </w:p>
-    <w:p>
-      <w:pPr>
-        <w:shd w:val="clear" w:color="auto" w:fill="FFFFFF"/>
-        <w:spacing w:beforeAutospacing="1" w:after="0" w:afterAutospacing="1" w:line="240" w:lineRule="auto"/>
-        <w:rPr>
-          <w:rFonts w:ascii="Roboto" w:eastAsia="Times New Roman" w:hAnsi="Roboto" w:cs="Times New Roman"/>
-          <w:color w:val="2D2F31"/>
-          <w:kern w:val="0"/>
-          <w:sz w:val="24"/>
-          <w:szCs w:val="24"/>
-          <w14:ligatures w14:val="none"/>
-        </w:rPr>
-      </w:pPr>
+        <w:t xml:space="preserve">terraform </w:t>
+      </w:r>
+      <w:proofErr w:type="spellStart"/>
+      <w:proofErr w:type="gramStart"/>
       <w:r>
         <w:rPr>
           <w:rFonts w:ascii="Consolas" w:eastAsia="Times New Roman" w:hAnsi="Consolas" w:cs="Courier New"/>
@@ -526,8 +618,10 @@
           <w:shd w:val="clear" w:color="auto" w:fill="FFFFFF"/>
           <w14:ligatures w14:val="none"/>
         </w:rPr>
-        <w:t>terraform plan</w:t>
-      </w:r>
+        <w:t>init</w:t>
+      </w:r>
+      <w:proofErr w:type="spellEnd"/>
+      <w:proofErr w:type="gramEnd"/>
     </w:p>
     <w:p>
       <w:pPr>
@@ -542,6 +636,7 @@
           <w14:ligatures w14:val="none"/>
         </w:rPr>
       </w:pPr>
+      <w:proofErr w:type="gramStart"/>
       <w:r>
         <w:rPr>
           <w:rFonts w:ascii="Roboto" w:eastAsia="Times New Roman" w:hAnsi="Roboto" w:cs="Times New Roman"/>
@@ -553,7 +648,21 @@
           <w:szCs w:val="24"/>
           <w14:ligatures w14:val="none"/>
         </w:rPr>
-        <w:t>destroy a single resource</w:t>
+        <w:t>preview</w:t>
+      </w:r>
+      <w:proofErr w:type="gramEnd"/>
+      <w:r>
+        <w:rPr>
+          <w:rFonts w:ascii="Roboto" w:eastAsia="Times New Roman" w:hAnsi="Roboto" w:cs="Times New Roman"/>
+          <w:i/>
+          <w:iCs/>
+          <w:color w:val="2D2F31"/>
+          <w:kern w:val="0"/>
+          <w:sz w:val="24"/>
+          <w:szCs w:val="24"/>
+          <w14:ligatures w14:val="none"/>
+        </w:rPr>
+        <w:t xml:space="preserve"> terraform actions</w:t>
       </w:r>
     </w:p>
     <w:p>
@@ -580,8 +689,9 @@
           <w:shd w:val="clear" w:color="auto" w:fill="FFFFFF"/>
           <w14:ligatures w14:val="none"/>
         </w:rPr>
-        <w:t>terraform destroy -target aws_vpc.</w:t>
-      </w:r>
+        <w:t xml:space="preserve">terraform </w:t>
+      </w:r>
+      <w:proofErr w:type="gramStart"/>
       <w:r>
         <w:rPr>
           <w:rFonts w:ascii="Consolas" w:eastAsia="Times New Roman" w:hAnsi="Consolas" w:cs="Courier New"/>
@@ -593,8 +703,65 @@
           <w:shd w:val="clear" w:color="auto" w:fill="FFFFFF"/>
           <w14:ligatures w14:val="none"/>
         </w:rPr>
-        <w:t>demo</w:t>
-      </w:r>
+        <w:t>plan</w:t>
+      </w:r>
+      <w:proofErr w:type="gramEnd"/>
+    </w:p>
+    <w:p>
+      <w:pPr>
+        <w:shd w:val="clear" w:color="auto" w:fill="FFFFFF"/>
+        <w:spacing w:beforeAutospacing="1" w:after="0" w:afterAutospacing="1" w:line="240" w:lineRule="auto"/>
+        <w:rPr>
+          <w:rFonts w:ascii="Roboto" w:eastAsia="Times New Roman" w:hAnsi="Roboto" w:cs="Times New Roman"/>
+          <w:color w:val="2D2F31"/>
+          <w:kern w:val="0"/>
+          <w:sz w:val="24"/>
+          <w:szCs w:val="24"/>
+          <w14:ligatures w14:val="none"/>
+        </w:rPr>
+      </w:pPr>
+      <w:r>
+        <w:rPr>
+          <w:rFonts w:ascii="Roboto" w:eastAsia="Times New Roman" w:hAnsi="Roboto" w:cs="Times New Roman"/>
+          <w:i/>
+          <w:iCs/>
+          <w:color w:val="2D2F31"/>
+          <w:kern w:val="0"/>
+          <w:sz w:val="24"/>
+          <w:szCs w:val="24"/>
+          <w14:ligatures w14:val="none"/>
+        </w:rPr>
+        <w:t xml:space="preserve">destroy a single </w:t>
+      </w:r>
+      <w:proofErr w:type="gramStart"/>
+      <w:r>
+        <w:rPr>
+          <w:rFonts w:ascii="Roboto" w:eastAsia="Times New Roman" w:hAnsi="Roboto" w:cs="Times New Roman"/>
+          <w:i/>
+          <w:iCs/>
+          <w:color w:val="2D2F31"/>
+          <w:kern w:val="0"/>
+          <w:sz w:val="24"/>
+          <w:szCs w:val="24"/>
+          <w14:ligatures w14:val="none"/>
+        </w:rPr>
+        <w:t>resource</w:t>
+      </w:r>
+      <w:proofErr w:type="gramEnd"/>
+    </w:p>
+    <w:p>
+      <w:pPr>
+        <w:shd w:val="clear" w:color="auto" w:fill="FFFFFF"/>
+        <w:spacing w:beforeAutospacing="1" w:after="0" w:afterAutospacing="1" w:line="240" w:lineRule="auto"/>
+        <w:rPr>
+          <w:rFonts w:ascii="Roboto" w:eastAsia="Times New Roman" w:hAnsi="Roboto" w:cs="Times New Roman"/>
+          <w:color w:val="2D2F31"/>
+          <w:kern w:val="0"/>
+          <w:sz w:val="24"/>
+          <w:szCs w:val="24"/>
+          <w14:ligatures w14:val="none"/>
+        </w:rPr>
+      </w:pPr>
       <w:r>
         <w:rPr>
           <w:rFonts w:ascii="Consolas" w:eastAsia="Times New Roman" w:hAnsi="Consolas" w:cs="Courier New"/>
@@ -606,49 +773,9 @@
           <w:shd w:val="clear" w:color="auto" w:fill="FFFFFF"/>
           <w14:ligatures w14:val="none"/>
         </w:rPr>
-        <w:t>-vpc</w:t>
-      </w:r>
-    </w:p>
-    <w:p>
-      <w:pPr>
-        <w:shd w:val="clear" w:color="auto" w:fill="FFFFFF"/>
-        <w:spacing w:beforeAutospacing="1" w:after="0" w:afterAutospacing="1" w:line="240" w:lineRule="auto"/>
-        <w:rPr>
-          <w:rFonts w:ascii="Roboto" w:eastAsia="Times New Roman" w:hAnsi="Roboto" w:cs="Times New Roman"/>
-          <w:color w:val="2D2F31"/>
-          <w:kern w:val="0"/>
-          <w:sz w:val="24"/>
-          <w:szCs w:val="24"/>
-          <w14:ligatures w14:val="none"/>
-        </w:rPr>
-      </w:pPr>
-      <w:r>
-        <w:rPr>
-          <w:rFonts w:ascii="Roboto" w:eastAsia="Times New Roman" w:hAnsi="Roboto" w:cs="Times New Roman"/>
-          <w:i/>
-          <w:iCs/>
-          <w:color w:val="2D2F31"/>
-          <w:kern w:val="0"/>
-          <w:sz w:val="24"/>
-          <w:szCs w:val="24"/>
-          <w14:ligatures w14:val="none"/>
-        </w:rPr>
-        <w:t>destroy everything from tf files</w:t>
-      </w:r>
-    </w:p>
-    <w:p>
-      <w:pPr>
-        <w:shd w:val="clear" w:color="auto" w:fill="FFFFFF"/>
-        <w:spacing w:beforeAutospacing="1" w:after="0" w:afterAutospacing="1" w:line="240" w:lineRule="auto"/>
-        <w:rPr>
-          <w:rFonts w:ascii="Roboto" w:eastAsia="Times New Roman" w:hAnsi="Roboto" w:cs="Times New Roman"/>
-          <w:color w:val="2D2F31"/>
-          <w:kern w:val="0"/>
-          <w:sz w:val="24"/>
-          <w:szCs w:val="24"/>
-          <w14:ligatures w14:val="none"/>
-        </w:rPr>
-      </w:pPr>
+        <w:t xml:space="preserve">terraform destroy -target </w:t>
+      </w:r>
+      <w:proofErr w:type="spellStart"/>
       <w:r>
         <w:rPr>
           <w:rFonts w:ascii="Consolas" w:eastAsia="Times New Roman" w:hAnsi="Consolas" w:cs="Courier New"/>
@@ -660,50 +787,9 @@
           <w:shd w:val="clear" w:color="auto" w:fill="FFFFFF"/>
           <w14:ligatures w14:val="none"/>
         </w:rPr>
-        <w:t>terraform destroy</w:t>
-      </w:r>
-    </w:p>
-    <w:p>
-      <w:pPr>
-        <w:shd w:val="clear" w:color="auto" w:fill="FFFFFF"/>
-        <w:spacing w:beforeAutospacing="1" w:after="0" w:afterAutospacing="1" w:line="240" w:lineRule="auto"/>
-        <w:rPr>
-          <w:rFonts w:ascii="Roboto" w:eastAsia="Times New Roman" w:hAnsi="Roboto" w:cs="Times New Roman"/>
-          <w:color w:val="2D2F31"/>
-          <w:kern w:val="0"/>
-          <w:sz w:val="24"/>
-          <w:szCs w:val="24"/>
-          <w14:ligatures w14:val="none"/>
-        </w:rPr>
-      </w:pPr>
-      <w:r>
-        <w:rPr>
-          <w:rFonts w:ascii="Roboto" w:eastAsia="Times New Roman" w:hAnsi="Roboto" w:cs="Times New Roman"/>
-          <w:i/>
-          <w:iCs/>
-          <w:color w:val="2D2F31"/>
-          <w:kern w:val="0"/>
-          <w:sz w:val="24"/>
-          <w:szCs w:val="24"/>
-          <w14:ligatures w14:val="none"/>
-        </w:rPr>
-        <w:lastRenderedPageBreak/>
-        <w:t>show resources and components from current state</w:t>
-      </w:r>
-    </w:p>
-    <w:p>
-      <w:pPr>
-        <w:shd w:val="clear" w:color="auto" w:fill="FFFFFF"/>
-        <w:spacing w:beforeAutospacing="1" w:after="0" w:afterAutospacing="1" w:line="240" w:lineRule="auto"/>
-        <w:rPr>
-          <w:rFonts w:ascii="Roboto" w:eastAsia="Times New Roman" w:hAnsi="Roboto" w:cs="Times New Roman"/>
-          <w:color w:val="2D2F31"/>
-          <w:kern w:val="0"/>
-          <w:sz w:val="24"/>
-          <w:szCs w:val="24"/>
-          <w14:ligatures w14:val="none"/>
-        </w:rPr>
-      </w:pPr>
+        <w:t>aws_</w:t>
+      </w:r>
+      <w:proofErr w:type="gramStart"/>
       <w:r>
         <w:rPr>
           <w:rFonts w:ascii="Consolas" w:eastAsia="Times New Roman" w:hAnsi="Consolas" w:cs="Courier New"/>
@@ -715,49 +801,8 @@
           <w:shd w:val="clear" w:color="auto" w:fill="FFFFFF"/>
           <w14:ligatures w14:val="none"/>
         </w:rPr>
-        <w:t>terraform state list</w:t>
-      </w:r>
-    </w:p>
-    <w:p>
-      <w:pPr>
-        <w:shd w:val="clear" w:color="auto" w:fill="FFFFFF"/>
-        <w:spacing w:beforeAutospacing="1" w:after="0" w:afterAutospacing="1" w:line="240" w:lineRule="auto"/>
-        <w:rPr>
-          <w:rFonts w:ascii="Roboto" w:eastAsia="Times New Roman" w:hAnsi="Roboto" w:cs="Times New Roman"/>
-          <w:color w:val="2D2F31"/>
-          <w:kern w:val="0"/>
-          <w:sz w:val="24"/>
-          <w:szCs w:val="24"/>
-          <w14:ligatures w14:val="none"/>
-        </w:rPr>
-      </w:pPr>
-      <w:r>
-        <w:rPr>
-          <w:rFonts w:ascii="Roboto" w:eastAsia="Times New Roman" w:hAnsi="Roboto" w:cs="Times New Roman"/>
-          <w:i/>
-          <w:iCs/>
-          <w:color w:val="2D2F31"/>
-          <w:kern w:val="0"/>
-          <w:sz w:val="24"/>
-          <w:szCs w:val="24"/>
-          <w14:ligatures w14:val="none"/>
-        </w:rPr>
-        <w:t>show current state of a specific resource/data</w:t>
-      </w:r>
-    </w:p>
-    <w:p>
-      <w:pPr>
-        <w:shd w:val="clear" w:color="auto" w:fill="FFFFFF"/>
-        <w:spacing w:beforeAutospacing="1" w:after="0" w:afterAutospacing="1" w:line="240" w:lineRule="auto"/>
-        <w:rPr>
-          <w:rFonts w:ascii="Roboto" w:eastAsia="Times New Roman" w:hAnsi="Roboto" w:cs="Times New Roman"/>
-          <w:color w:val="2D2F31"/>
-          <w:kern w:val="0"/>
-          <w:sz w:val="24"/>
-          <w:szCs w:val="24"/>
-          <w14:ligatures w14:val="none"/>
-        </w:rPr>
-      </w:pPr>
+        <w:t>vpc.</w:t>
+      </w:r>
       <w:r>
         <w:rPr>
           <w:rFonts w:ascii="Consolas" w:eastAsia="Times New Roman" w:hAnsi="Consolas" w:cs="Courier New"/>
@@ -769,8 +814,9 @@
           <w:shd w:val="clear" w:color="auto" w:fill="FFFFFF"/>
           <w14:ligatures w14:val="none"/>
         </w:rPr>
-        <w:t>terraform state show aws_vpc.</w:t>
-      </w:r>
+        <w:t>demo</w:t>
+      </w:r>
+      <w:proofErr w:type="gramEnd"/>
       <w:r>
         <w:rPr>
           <w:rFonts w:ascii="Consolas" w:eastAsia="Times New Roman" w:hAnsi="Consolas" w:cs="Courier New"/>
@@ -782,8 +828,93 @@
           <w:shd w:val="clear" w:color="auto" w:fill="FFFFFF"/>
           <w14:ligatures w14:val="none"/>
         </w:rPr>
-        <w:t>demo</w:t>
-      </w:r>
+        <w:t>-vpc</w:t>
+      </w:r>
+      <w:proofErr w:type="spellEnd"/>
+    </w:p>
+    <w:p>
+      <w:pPr>
+        <w:shd w:val="clear" w:color="auto" w:fill="FFFFFF"/>
+        <w:spacing w:beforeAutospacing="1" w:after="0" w:afterAutospacing="1" w:line="240" w:lineRule="auto"/>
+        <w:rPr>
+          <w:rFonts w:ascii="Roboto" w:eastAsia="Times New Roman" w:hAnsi="Roboto" w:cs="Times New Roman"/>
+          <w:color w:val="2D2F31"/>
+          <w:kern w:val="0"/>
+          <w:sz w:val="24"/>
+          <w:szCs w:val="24"/>
+          <w14:ligatures w14:val="none"/>
+        </w:rPr>
+      </w:pPr>
+      <w:r>
+        <w:rPr>
+          <w:rFonts w:ascii="Roboto" w:eastAsia="Times New Roman" w:hAnsi="Roboto" w:cs="Times New Roman"/>
+          <w:i/>
+          <w:iCs/>
+          <w:color w:val="2D2F31"/>
+          <w:kern w:val="0"/>
+          <w:sz w:val="24"/>
+          <w:szCs w:val="24"/>
+          <w14:ligatures w14:val="none"/>
+        </w:rPr>
+        <w:t xml:space="preserve">destroy everything from </w:t>
+      </w:r>
+      <w:proofErr w:type="spellStart"/>
+      <w:r>
+        <w:rPr>
+          <w:rFonts w:ascii="Roboto" w:eastAsia="Times New Roman" w:hAnsi="Roboto" w:cs="Times New Roman"/>
+          <w:i/>
+          <w:iCs/>
+          <w:color w:val="2D2F31"/>
+          <w:kern w:val="0"/>
+          <w:sz w:val="24"/>
+          <w:szCs w:val="24"/>
+          <w14:ligatures w14:val="none"/>
+        </w:rPr>
+        <w:t>tf</w:t>
+      </w:r>
+      <w:proofErr w:type="spellEnd"/>
+      <w:r>
+        <w:rPr>
+          <w:rFonts w:ascii="Roboto" w:eastAsia="Times New Roman" w:hAnsi="Roboto" w:cs="Times New Roman"/>
+          <w:i/>
+          <w:iCs/>
+          <w:color w:val="2D2F31"/>
+          <w:kern w:val="0"/>
+          <w:sz w:val="24"/>
+          <w:szCs w:val="24"/>
+          <w14:ligatures w14:val="none"/>
+        </w:rPr>
+        <w:t xml:space="preserve"> </w:t>
+      </w:r>
+      <w:proofErr w:type="gramStart"/>
+      <w:r>
+        <w:rPr>
+          <w:rFonts w:ascii="Roboto" w:eastAsia="Times New Roman" w:hAnsi="Roboto" w:cs="Times New Roman"/>
+          <w:i/>
+          <w:iCs/>
+          <w:color w:val="2D2F31"/>
+          <w:kern w:val="0"/>
+          <w:sz w:val="24"/>
+          <w:szCs w:val="24"/>
+          <w14:ligatures w14:val="none"/>
+        </w:rPr>
+        <w:t>files</w:t>
+      </w:r>
+      <w:proofErr w:type="gramEnd"/>
+    </w:p>
+    <w:p>
+      <w:pPr>
+        <w:shd w:val="clear" w:color="auto" w:fill="FFFFFF"/>
+        <w:spacing w:beforeAutospacing="1" w:after="0" w:afterAutospacing="1" w:line="240" w:lineRule="auto"/>
+        <w:rPr>
+          <w:rFonts w:ascii="Roboto" w:eastAsia="Times New Roman" w:hAnsi="Roboto" w:cs="Times New Roman"/>
+          <w:color w:val="2D2F31"/>
+          <w:kern w:val="0"/>
+          <w:sz w:val="24"/>
+          <w:szCs w:val="24"/>
+          <w14:ligatures w14:val="none"/>
+        </w:rPr>
+      </w:pPr>
       <w:r>
         <w:rPr>
           <w:rFonts w:ascii="Consolas" w:eastAsia="Times New Roman" w:hAnsi="Consolas" w:cs="Courier New"/>
@@ -795,7 +926,245 @@
           <w:shd w:val="clear" w:color="auto" w:fill="FFFFFF"/>
           <w14:ligatures w14:val="none"/>
         </w:rPr>
-        <w:t>-vpc   </w:t>
+        <w:t xml:space="preserve">terraform </w:t>
+      </w:r>
+      <w:proofErr w:type="gramStart"/>
+      <w:r>
+        <w:rPr>
+          <w:rFonts w:ascii="Consolas" w:eastAsia="Times New Roman" w:hAnsi="Consolas" w:cs="Courier New"/>
+          <w:color w:val="B4690E"/>
+          <w:kern w:val="0"/>
+          <w:sz w:val="26"/>
+          <w:szCs w:val="26"/>
+          <w:bdr w:val="single" w:sz="6" w:space="0" w:color="D1D7DC" w:frame="1"/>
+          <w:shd w:val="clear" w:color="auto" w:fill="FFFFFF"/>
+          <w14:ligatures w14:val="none"/>
+        </w:rPr>
+        <w:t>destroy</w:t>
+      </w:r>
+      <w:proofErr w:type="gramEnd"/>
+    </w:p>
+    <w:p>
+      <w:pPr>
+        <w:shd w:val="clear" w:color="auto" w:fill="FFFFFF"/>
+        <w:spacing w:beforeAutospacing="1" w:after="0" w:afterAutospacing="1" w:line="240" w:lineRule="auto"/>
+        <w:rPr>
+          <w:rFonts w:ascii="Roboto" w:eastAsia="Times New Roman" w:hAnsi="Roboto" w:cs="Times New Roman"/>
+          <w:color w:val="2D2F31"/>
+          <w:kern w:val="0"/>
+          <w:sz w:val="24"/>
+          <w:szCs w:val="24"/>
+          <w14:ligatures w14:val="none"/>
+        </w:rPr>
+      </w:pPr>
+      <w:r>
+        <w:rPr>
+          <w:rFonts w:ascii="Roboto" w:eastAsia="Times New Roman" w:hAnsi="Roboto" w:cs="Times New Roman"/>
+          <w:i/>
+          <w:iCs/>
+          <w:color w:val="2D2F31"/>
+          <w:kern w:val="0"/>
+          <w:sz w:val="24"/>
+          <w:szCs w:val="24"/>
+          <w14:ligatures w14:val="none"/>
+        </w:rPr>
+        <w:t xml:space="preserve">show resources and components from current </w:t>
+      </w:r>
+      <w:proofErr w:type="gramStart"/>
+      <w:r>
+        <w:rPr>
+          <w:rFonts w:ascii="Roboto" w:eastAsia="Times New Roman" w:hAnsi="Roboto" w:cs="Times New Roman"/>
+          <w:i/>
+          <w:iCs/>
+          <w:color w:val="2D2F31"/>
+          <w:kern w:val="0"/>
+          <w:sz w:val="24"/>
+          <w:szCs w:val="24"/>
+          <w14:ligatures w14:val="none"/>
+        </w:rPr>
+        <w:t>state</w:t>
+      </w:r>
+      <w:proofErr w:type="gramEnd"/>
+    </w:p>
+    <w:p>
+      <w:pPr>
+        <w:shd w:val="clear" w:color="auto" w:fill="FFFFFF"/>
+        <w:spacing w:beforeAutospacing="1" w:after="0" w:afterAutospacing="1" w:line="240" w:lineRule="auto"/>
+        <w:rPr>
+          <w:rFonts w:ascii="Roboto" w:eastAsia="Times New Roman" w:hAnsi="Roboto" w:cs="Times New Roman"/>
+          <w:color w:val="2D2F31"/>
+          <w:kern w:val="0"/>
+          <w:sz w:val="24"/>
+          <w:szCs w:val="24"/>
+          <w14:ligatures w14:val="none"/>
+        </w:rPr>
+      </w:pPr>
+      <w:r>
+        <w:rPr>
+          <w:rFonts w:ascii="Consolas" w:eastAsia="Times New Roman" w:hAnsi="Consolas" w:cs="Courier New"/>
+          <w:color w:val="B4690E"/>
+          <w:kern w:val="0"/>
+          <w:sz w:val="26"/>
+          <w:szCs w:val="26"/>
+          <w:bdr w:val="single" w:sz="6" w:space="0" w:color="D1D7DC" w:frame="1"/>
+          <w:shd w:val="clear" w:color="auto" w:fill="FFFFFF"/>
+          <w14:ligatures w14:val="none"/>
+        </w:rPr>
+        <w:lastRenderedPageBreak/>
+        <w:t xml:space="preserve">terraform state </w:t>
+      </w:r>
+      <w:proofErr w:type="gramStart"/>
+      <w:r>
+        <w:rPr>
+          <w:rFonts w:ascii="Consolas" w:eastAsia="Times New Roman" w:hAnsi="Consolas" w:cs="Courier New"/>
+          <w:color w:val="B4690E"/>
+          <w:kern w:val="0"/>
+          <w:sz w:val="26"/>
+          <w:szCs w:val="26"/>
+          <w:bdr w:val="single" w:sz="6" w:space="0" w:color="D1D7DC" w:frame="1"/>
+          <w:shd w:val="clear" w:color="auto" w:fill="FFFFFF"/>
+          <w14:ligatures w14:val="none"/>
+        </w:rPr>
+        <w:t>list</w:t>
+      </w:r>
+      <w:proofErr w:type="gramEnd"/>
+    </w:p>
+    <w:p>
+      <w:pPr>
+        <w:shd w:val="clear" w:color="auto" w:fill="FFFFFF"/>
+        <w:spacing w:beforeAutospacing="1" w:after="0" w:afterAutospacing="1" w:line="240" w:lineRule="auto"/>
+        <w:rPr>
+          <w:rFonts w:ascii="Roboto" w:eastAsia="Times New Roman" w:hAnsi="Roboto" w:cs="Times New Roman"/>
+          <w:color w:val="2D2F31"/>
+          <w:kern w:val="0"/>
+          <w:sz w:val="24"/>
+          <w:szCs w:val="24"/>
+          <w14:ligatures w14:val="none"/>
+        </w:rPr>
+      </w:pPr>
+      <w:r>
+        <w:rPr>
+          <w:rFonts w:ascii="Roboto" w:eastAsia="Times New Roman" w:hAnsi="Roboto" w:cs="Times New Roman"/>
+          <w:i/>
+          <w:iCs/>
+          <w:color w:val="2D2F31"/>
+          <w:kern w:val="0"/>
+          <w:sz w:val="24"/>
+          <w:szCs w:val="24"/>
+          <w14:ligatures w14:val="none"/>
+        </w:rPr>
+        <w:t>show current state of a specific resource/</w:t>
+      </w:r>
+      <w:proofErr w:type="gramStart"/>
+      <w:r>
+        <w:rPr>
+          <w:rFonts w:ascii="Roboto" w:eastAsia="Times New Roman" w:hAnsi="Roboto" w:cs="Times New Roman"/>
+          <w:i/>
+          <w:iCs/>
+          <w:color w:val="2D2F31"/>
+          <w:kern w:val="0"/>
+          <w:sz w:val="24"/>
+          <w:szCs w:val="24"/>
+          <w14:ligatures w14:val="none"/>
+        </w:rPr>
+        <w:t>data</w:t>
+      </w:r>
+      <w:proofErr w:type="gramEnd"/>
+    </w:p>
+    <w:p>
+      <w:pPr>
+        <w:shd w:val="clear" w:color="auto" w:fill="FFFFFF"/>
+        <w:spacing w:beforeAutospacing="1" w:after="0" w:afterAutospacing="1" w:line="240" w:lineRule="auto"/>
+        <w:rPr>
+          <w:rFonts w:ascii="Roboto" w:eastAsia="Times New Roman" w:hAnsi="Roboto" w:cs="Times New Roman"/>
+          <w:color w:val="2D2F31"/>
+          <w:kern w:val="0"/>
+          <w:sz w:val="24"/>
+          <w:szCs w:val="24"/>
+          <w14:ligatures w14:val="none"/>
+        </w:rPr>
+      </w:pPr>
+      <w:r>
+        <w:rPr>
+          <w:rFonts w:ascii="Consolas" w:eastAsia="Times New Roman" w:hAnsi="Consolas" w:cs="Courier New"/>
+          <w:color w:val="B4690E"/>
+          <w:kern w:val="0"/>
+          <w:sz w:val="26"/>
+          <w:szCs w:val="26"/>
+          <w:bdr w:val="single" w:sz="6" w:space="0" w:color="D1D7DC" w:frame="1"/>
+          <w:shd w:val="clear" w:color="auto" w:fill="FFFFFF"/>
+          <w14:ligatures w14:val="none"/>
+        </w:rPr>
+        <w:t xml:space="preserve">terraform state show </w:t>
+      </w:r>
+      <w:proofErr w:type="spellStart"/>
+      <w:r>
+        <w:rPr>
+          <w:rFonts w:ascii="Consolas" w:eastAsia="Times New Roman" w:hAnsi="Consolas" w:cs="Courier New"/>
+          <w:color w:val="B4690E"/>
+          <w:kern w:val="0"/>
+          <w:sz w:val="26"/>
+          <w:szCs w:val="26"/>
+          <w:bdr w:val="single" w:sz="6" w:space="0" w:color="D1D7DC" w:frame="1"/>
+          <w:shd w:val="clear" w:color="auto" w:fill="FFFFFF"/>
+          <w14:ligatures w14:val="none"/>
+        </w:rPr>
+        <w:t>aws_</w:t>
+      </w:r>
+      <w:proofErr w:type="gramStart"/>
+      <w:r>
+        <w:rPr>
+          <w:rFonts w:ascii="Consolas" w:eastAsia="Times New Roman" w:hAnsi="Consolas" w:cs="Courier New"/>
+          <w:color w:val="B4690E"/>
+          <w:kern w:val="0"/>
+          <w:sz w:val="26"/>
+          <w:szCs w:val="26"/>
+          <w:bdr w:val="single" w:sz="6" w:space="0" w:color="D1D7DC" w:frame="1"/>
+          <w:shd w:val="clear" w:color="auto" w:fill="FFFFFF"/>
+          <w14:ligatures w14:val="none"/>
+        </w:rPr>
+        <w:t>vpc.</w:t>
+      </w:r>
+      <w:r>
+        <w:rPr>
+          <w:rFonts w:ascii="Consolas" w:eastAsia="Times New Roman" w:hAnsi="Consolas" w:cs="Courier New"/>
+          <w:color w:val="B4690E"/>
+          <w:kern w:val="0"/>
+          <w:sz w:val="26"/>
+          <w:szCs w:val="26"/>
+          <w:bdr w:val="single" w:sz="6" w:space="0" w:color="D1D7DC" w:frame="1"/>
+          <w:shd w:val="clear" w:color="auto" w:fill="FFFFFF"/>
+          <w14:ligatures w14:val="none"/>
+        </w:rPr>
+        <w:t>demo</w:t>
+      </w:r>
+      <w:proofErr w:type="gramEnd"/>
+      <w:r>
+        <w:rPr>
+          <w:rFonts w:ascii="Consolas" w:eastAsia="Times New Roman" w:hAnsi="Consolas" w:cs="Courier New"/>
+          <w:color w:val="B4690E"/>
+          <w:kern w:val="0"/>
+          <w:sz w:val="26"/>
+          <w:szCs w:val="26"/>
+          <w:bdr w:val="single" w:sz="6" w:space="0" w:color="D1D7DC" w:frame="1"/>
+          <w:shd w:val="clear" w:color="auto" w:fill="FFFFFF"/>
+          <w14:ligatures w14:val="none"/>
+        </w:rPr>
+        <w:t>-vpc</w:t>
+      </w:r>
+      <w:proofErr w:type="spellEnd"/>
+      <w:r>
+        <w:rPr>
+          <w:rFonts w:ascii="Consolas" w:eastAsia="Times New Roman" w:hAnsi="Consolas" w:cs="Courier New"/>
+          <w:color w:val="B4690E"/>
+          <w:kern w:val="0"/>
+          <w:sz w:val="26"/>
+          <w:szCs w:val="26"/>
+          <w:bdr w:val="single" w:sz="6" w:space="0" w:color="D1D7DC" w:frame="1"/>
+          <w:shd w:val="clear" w:color="auto" w:fill="FFFFFF"/>
+          <w14:ligatures w14:val="none"/>
+        </w:rPr>
+        <w:t>   </w:t>
       </w:r>
     </w:p>
     <w:p/>

</xml_diff>